<commit_message>
Fixed the save button logic in functions.js, now working on inserting the data into the modified rows table
</commit_message>
<xml_diff>
--- a/app/static/lettersReview Comments for DSC# Some Number Some Project.docx
+++ b/app/static/lettersReview Comments for DSC# Some Number Some Project.docx
@@ -58,7 +58,7 @@
       <w:r>
         <w:tab/>
         <w:tab/>
-        <w:t>02/19/2021</w:t>
+        <w:t>02/24/2021</w:t>
       </w:r>
       <w:r>
         <w:rPr>
@@ -113,6 +113,10 @@
       <w:r>
         <w:t>DSC cannot approve the project at this time. The following comments must first be addressed:</w:t>
         <w:br/>
+      </w:r>
+      <w:r>
+        <w:br/>
+        <w:t>1:  Provide a title to the site plan.  (Guide to Commercial Site Plan Development.)</w:t>
       </w:r>
     </w:p>
     <w:sectPr>

</xml_diff>